<commit_message>
finance lesson v1.1 sequence update
finance lesson v1.1 sequence update
</commit_message>
<xml_diff>
--- a/15finance/loans/task01.docx
+++ b/15finance/loans/task01.docx
@@ -245,7 +245,7 @@
                   <wp:extent cx="1298830" cy="876791"/>
                   <wp:effectExtent l="19050" t="0" r="0" b="0"/>
                   <wp:docPr id="1" name="Picture 1" descr="http://www.promocodesuk.com/wp-content/themes/couponpress/thumbs/quickquid.gif">
-                    <a:hlinkClick xmlns:a="http://schemas.openxmlformats.org/drawingml/2006/main" r:id="rId4"/>
+                    <a:hlinkClick xmlns:a="http://schemas.openxmlformats.org/drawingml/2006/main" r:id="rId6"/>
                   </wp:docPr>
                   <wp:cNvGraphicFramePr/>
                   <a:graphic xmlns:a="http://schemas.openxmlformats.org/drawingml/2006/main">
@@ -258,7 +258,7 @@
                           </pic:cNvPicPr>
                         </pic:nvPicPr>
                         <pic:blipFill>
-                          <a:blip r:embed="rId5" cstate="print"/>
+                          <a:blip r:embed="rId7" cstate="print"/>
                           <a:srcRect/>
                           <a:stretch>
                             <a:fillRect/>
@@ -285,26 +285,46 @@
         <w:tc>
           <w:tcPr>
             <w:tcW w:w="1815" w:type="dxa"/>
-          </w:tcPr>
-          <w:p/>
+            <w:vAlign w:val="center"/>
+          </w:tcPr>
+          <w:p>
+            <w:pPr>
+              <w:jc w:val="center"/>
+            </w:pPr>
+          </w:p>
         </w:tc>
         <w:tc>
           <w:tcPr>
             <w:tcW w:w="1581" w:type="dxa"/>
-          </w:tcPr>
-          <w:p/>
+            <w:vAlign w:val="center"/>
+          </w:tcPr>
+          <w:p>
+            <w:pPr>
+              <w:jc w:val="center"/>
+            </w:pPr>
+          </w:p>
         </w:tc>
         <w:tc>
           <w:tcPr>
             <w:tcW w:w="1609" w:type="dxa"/>
-          </w:tcPr>
-          <w:p/>
+            <w:vAlign w:val="center"/>
+          </w:tcPr>
+          <w:p>
+            <w:pPr>
+              <w:jc w:val="center"/>
+            </w:pPr>
+          </w:p>
         </w:tc>
         <w:tc>
           <w:tcPr>
             <w:tcW w:w="1609" w:type="dxa"/>
-          </w:tcPr>
-          <w:p/>
+            <w:vAlign w:val="center"/>
+          </w:tcPr>
+          <w:p>
+            <w:pPr>
+              <w:jc w:val="center"/>
+            </w:pPr>
+          </w:p>
         </w:tc>
       </w:tr>
       <w:tr>
@@ -323,7 +343,7 @@
                   <wp:extent cx="1512168" cy="870571"/>
                   <wp:effectExtent l="19050" t="0" r="0" b="0"/>
                   <wp:docPr id="2" name="Picture 2" descr="http://i.dailymail.co.uk/i/pix/2012/10/09/article-2215136-156C71F1000005DC-352_634x365.jpg">
-                    <a:hlinkClick xmlns:a="http://schemas.openxmlformats.org/drawingml/2006/main" r:id="rId6"/>
+                    <a:hlinkClick xmlns:a="http://schemas.openxmlformats.org/drawingml/2006/main" r:id="rId8"/>
                   </wp:docPr>
                   <wp:cNvGraphicFramePr/>
                   <a:graphic xmlns:a="http://schemas.openxmlformats.org/drawingml/2006/main">
@@ -336,7 +356,7 @@
                           </pic:cNvPicPr>
                         </pic:nvPicPr>
                         <pic:blipFill>
-                          <a:blip r:embed="rId7" cstate="print"/>
+                          <a:blip r:embed="rId9" cstate="print"/>
                           <a:srcRect/>
                           <a:stretch>
                             <a:fillRect/>
@@ -363,26 +383,46 @@
         <w:tc>
           <w:tcPr>
             <w:tcW w:w="1815" w:type="dxa"/>
-          </w:tcPr>
-          <w:p/>
+            <w:vAlign w:val="center"/>
+          </w:tcPr>
+          <w:p>
+            <w:pPr>
+              <w:jc w:val="center"/>
+            </w:pPr>
+          </w:p>
         </w:tc>
         <w:tc>
           <w:tcPr>
             <w:tcW w:w="1581" w:type="dxa"/>
-          </w:tcPr>
-          <w:p/>
+            <w:vAlign w:val="center"/>
+          </w:tcPr>
+          <w:p>
+            <w:pPr>
+              <w:jc w:val="center"/>
+            </w:pPr>
+          </w:p>
         </w:tc>
         <w:tc>
           <w:tcPr>
             <w:tcW w:w="1609" w:type="dxa"/>
-          </w:tcPr>
-          <w:p/>
+            <w:vAlign w:val="center"/>
+          </w:tcPr>
+          <w:p>
+            <w:pPr>
+              <w:jc w:val="center"/>
+            </w:pPr>
+          </w:p>
         </w:tc>
         <w:tc>
           <w:tcPr>
             <w:tcW w:w="1609" w:type="dxa"/>
-          </w:tcPr>
-          <w:p/>
+            <w:vAlign w:val="center"/>
+          </w:tcPr>
+          <w:p>
+            <w:pPr>
+              <w:jc w:val="center"/>
+            </w:pPr>
+          </w:p>
         </w:tc>
       </w:tr>
       <w:tr>
@@ -401,7 +441,7 @@
                   <wp:extent cx="1460975" cy="698361"/>
                   <wp:effectExtent l="19050" t="0" r="5875" b="0"/>
                   <wp:docPr id="5" name="Picture 1">
-                    <a:hlinkClick xmlns:a="http://schemas.openxmlformats.org/drawingml/2006/main" r:id="rId8"/>
+                    <a:hlinkClick xmlns:a="http://schemas.openxmlformats.org/drawingml/2006/main" r:id="rId10"/>
                   </wp:docPr>
                   <wp:cNvGraphicFramePr>
                     <a:graphicFrameLocks xmlns:a="http://schemas.openxmlformats.org/drawingml/2006/main" noChangeAspect="1"/>
@@ -416,7 +456,7 @@
                           </pic:cNvPicPr>
                         </pic:nvPicPr>
                         <pic:blipFill>
-                          <a:blip r:embed="rId9" cstate="print"/>
+                          <a:blip r:embed="rId11" cstate="print"/>
                           <a:srcRect l="50156" t="24332" r="41124" b="60694"/>
                           <a:stretch>
                             <a:fillRect/>
@@ -449,26 +489,46 @@
         <w:tc>
           <w:tcPr>
             <w:tcW w:w="1815" w:type="dxa"/>
-          </w:tcPr>
-          <w:p/>
+            <w:vAlign w:val="center"/>
+          </w:tcPr>
+          <w:p>
+            <w:pPr>
+              <w:jc w:val="center"/>
+            </w:pPr>
+          </w:p>
         </w:tc>
         <w:tc>
           <w:tcPr>
             <w:tcW w:w="1581" w:type="dxa"/>
-          </w:tcPr>
-          <w:p/>
+            <w:vAlign w:val="center"/>
+          </w:tcPr>
+          <w:p>
+            <w:pPr>
+              <w:jc w:val="center"/>
+            </w:pPr>
+          </w:p>
         </w:tc>
         <w:tc>
           <w:tcPr>
             <w:tcW w:w="1609" w:type="dxa"/>
-          </w:tcPr>
-          <w:p/>
+            <w:vAlign w:val="center"/>
+          </w:tcPr>
+          <w:p>
+            <w:pPr>
+              <w:jc w:val="center"/>
+            </w:pPr>
+          </w:p>
         </w:tc>
         <w:tc>
           <w:tcPr>
             <w:tcW w:w="1609" w:type="dxa"/>
-          </w:tcPr>
-          <w:p/>
+            <w:vAlign w:val="center"/>
+          </w:tcPr>
+          <w:p>
+            <w:pPr>
+              <w:jc w:val="center"/>
+            </w:pPr>
+          </w:p>
         </w:tc>
       </w:tr>
       <w:tr>
@@ -487,7 +547,7 @@
                   <wp:extent cx="1456658" cy="633046"/>
                   <wp:effectExtent l="19050" t="0" r="0" b="0"/>
                   <wp:docPr id="6" name="Picture 4">
-                    <a:hlinkClick xmlns:a="http://schemas.openxmlformats.org/drawingml/2006/main" r:id="rId10"/>
+                    <a:hlinkClick xmlns:a="http://schemas.openxmlformats.org/drawingml/2006/main" r:id="rId12"/>
                   </wp:docPr>
                   <wp:cNvGraphicFramePr>
                     <a:graphicFrameLocks xmlns:a="http://schemas.openxmlformats.org/drawingml/2006/main" noChangeAspect="1"/>
@@ -502,7 +562,7 @@
                           </pic:cNvPicPr>
                         </pic:nvPicPr>
                         <pic:blipFill>
-                          <a:blip r:embed="rId11" cstate="print"/>
+                          <a:blip r:embed="rId13" cstate="print"/>
                           <a:srcRect l="50316" t="24063" r="38328" b="63125"/>
                           <a:stretch>
                             <a:fillRect/>
@@ -535,32 +595,52 @@
         <w:tc>
           <w:tcPr>
             <w:tcW w:w="1815" w:type="dxa"/>
-          </w:tcPr>
-          <w:p/>
+            <w:vAlign w:val="center"/>
+          </w:tcPr>
+          <w:p>
+            <w:pPr>
+              <w:jc w:val="center"/>
+            </w:pPr>
+          </w:p>
         </w:tc>
         <w:tc>
           <w:tcPr>
             <w:tcW w:w="1581" w:type="dxa"/>
-          </w:tcPr>
-          <w:p/>
+            <w:vAlign w:val="center"/>
+          </w:tcPr>
+          <w:p>
+            <w:pPr>
+              <w:jc w:val="center"/>
+            </w:pPr>
+          </w:p>
         </w:tc>
         <w:tc>
           <w:tcPr>
             <w:tcW w:w="1609" w:type="dxa"/>
-          </w:tcPr>
-          <w:p/>
+            <w:vAlign w:val="center"/>
+          </w:tcPr>
+          <w:p>
+            <w:pPr>
+              <w:jc w:val="center"/>
+            </w:pPr>
+          </w:p>
         </w:tc>
         <w:tc>
           <w:tcPr>
             <w:tcW w:w="1609" w:type="dxa"/>
-          </w:tcPr>
-          <w:p/>
+            <w:vAlign w:val="center"/>
+          </w:tcPr>
+          <w:p>
+            <w:pPr>
+              <w:jc w:val="center"/>
+            </w:pPr>
+          </w:p>
         </w:tc>
       </w:tr>
     </w:tbl>
     <w:p/>
     <w:p>
-      <w:hyperlink r:id="rId12" w:history="1">
+      <w:hyperlink r:id="rId14" w:history="1">
         <w:r>
           <w:rPr>
             <w:rStyle w:val="Hyperlink"/>
@@ -570,7 +650,7 @@
       </w:hyperlink>
     </w:p>
     <w:p>
-      <w:hyperlink r:id="rId13" w:history="1">
+      <w:hyperlink r:id="rId15" w:history="1">
         <w:r>
           <w:rPr>
             <w:rStyle w:val="Hyperlink"/>
@@ -580,7 +660,7 @@
       </w:hyperlink>
     </w:p>
     <w:p>
-      <w:hyperlink r:id="rId14" w:history="1">
+      <w:hyperlink r:id="rId16" w:history="1">
         <w:r>
           <w:rPr>
             <w:rStyle w:val="Hyperlink"/>
@@ -590,7 +670,7 @@
       </w:hyperlink>
     </w:p>
     <w:p>
-      <w:hyperlink r:id="rId15" w:history="1">
+      <w:hyperlink r:id="rId17" w:history="1">
         <w:r>
           <w:rPr>
             <w:rStyle w:val="Hyperlink"/>
@@ -602,6 +682,7 @@
     <w:p/>
     <w:p/>
     <w:sectPr>
+      <w:headerReference w:type="default" r:id="rId18"/>
       <w:pgSz w:w="11906" w:h="16838"/>
       <w:pgMar w:top="1440" w:right="1440" w:bottom="1440" w:left="1440" w:header="708" w:footer="708" w:gutter="0"/>
       <w:cols w:space="708"/>
@@ -609,6 +690,69 @@
     </w:sectPr>
   </w:body>
 </w:document>
+</file>
+
+<file path=word/endnotes.xml><?xml version="1.0" encoding="utf-8"?>
+<w:endnotes xmlns:ve="http://schemas.openxmlformats.org/markup-compatibility/2006" xmlns:o="urn:schemas-microsoft-com:office:office" xmlns:r="http://schemas.openxmlformats.org/officeDocument/2006/relationships" xmlns:m="http://schemas.openxmlformats.org/officeDocument/2006/math" xmlns:v="urn:schemas-microsoft-com:vml" xmlns:wp="http://schemas.openxmlformats.org/drawingml/2006/wordprocessingDrawing" xmlns:w10="urn:schemas-microsoft-com:office:word" xmlns:w="http://schemas.openxmlformats.org/wordprocessingml/2006/main" xmlns:wne="http://schemas.microsoft.com/office/word/2006/wordml">
+  <w:endnote w:type="separator" w:id="-1">
+    <w:p>
+      <w:pPr>
+        <w:spacing w:after="0" w:line="240" w:lineRule="auto"/>
+      </w:pPr>
+      <w:r>
+        <w:separator/>
+      </w:r>
+    </w:p>
+  </w:endnote>
+  <w:endnote w:type="continuationSeparator" w:id="0">
+    <w:p>
+      <w:pPr>
+        <w:spacing w:after="0" w:line="240" w:lineRule="auto"/>
+      </w:pPr>
+      <w:r>
+        <w:continuationSeparator/>
+      </w:r>
+    </w:p>
+  </w:endnote>
+</w:endnotes>
+</file>
+
+<file path=word/footnotes.xml><?xml version="1.0" encoding="utf-8"?>
+<w:footnotes xmlns:ve="http://schemas.openxmlformats.org/markup-compatibility/2006" xmlns:o="urn:schemas-microsoft-com:office:office" xmlns:r="http://schemas.openxmlformats.org/officeDocument/2006/relationships" xmlns:m="http://schemas.openxmlformats.org/officeDocument/2006/math" xmlns:v="urn:schemas-microsoft-com:vml" xmlns:wp="http://schemas.openxmlformats.org/drawingml/2006/wordprocessingDrawing" xmlns:w10="urn:schemas-microsoft-com:office:word" xmlns:w="http://schemas.openxmlformats.org/wordprocessingml/2006/main" xmlns:wne="http://schemas.microsoft.com/office/word/2006/wordml">
+  <w:footnote w:type="separator" w:id="-1">
+    <w:p>
+      <w:pPr>
+        <w:spacing w:after="0" w:line="240" w:lineRule="auto"/>
+      </w:pPr>
+      <w:r>
+        <w:separator/>
+      </w:r>
+    </w:p>
+  </w:footnote>
+  <w:footnote w:type="continuationSeparator" w:id="0">
+    <w:p>
+      <w:pPr>
+        <w:spacing w:after="0" w:line="240" w:lineRule="auto"/>
+      </w:pPr>
+      <w:r>
+        <w:continuationSeparator/>
+      </w:r>
+    </w:p>
+  </w:footnote>
+</w:footnotes>
+</file>
+
+<file path=word/header1.xml><?xml version="1.0" encoding="utf-8"?>
+<w:hdr xmlns:ve="http://schemas.openxmlformats.org/markup-compatibility/2006" xmlns:o="urn:schemas-microsoft-com:office:office" xmlns:r="http://schemas.openxmlformats.org/officeDocument/2006/relationships" xmlns:m="http://schemas.openxmlformats.org/officeDocument/2006/math" xmlns:v="urn:schemas-microsoft-com:vml" xmlns:wp="http://schemas.openxmlformats.org/drawingml/2006/wordprocessingDrawing" xmlns:w10="urn:schemas-microsoft-com:office:word" xmlns:w="http://schemas.openxmlformats.org/wordprocessingml/2006/main" xmlns:wne="http://schemas.microsoft.com/office/word/2006/wordml">
+  <w:p>
+    <w:pPr>
+      <w:pStyle w:val="Header"/>
+    </w:pPr>
+    <w:r>
+      <w:t>Task01</w:t>
+    </w:r>
+  </w:p>
+</w:hdr>
 </file>
 
 <file path=word/styles.xml><?xml version="1.0" encoding="utf-8"?>
@@ -943,6 +1087,54 @@
       <w:color w:val="0000FF" w:themeColor="hyperlink"/>
       <w:u w:val="single"/>
     </w:rPr>
+  </w:style>
+  <w:style w:type="paragraph" w:styleId="Header">
+    <w:name w:val="header"/>
+    <w:basedOn w:val="Normal"/>
+    <w:link w:val="HeaderChar"/>
+    <w:uiPriority w:val="99"/>
+    <w:semiHidden/>
+    <w:unhideWhenUsed/>
+    <w:rsid w:val="00FE63A9"/>
+    <w:pPr>
+      <w:tabs>
+        <w:tab w:val="center" w:pos="4513"/>
+        <w:tab w:val="right" w:pos="9026"/>
+      </w:tabs>
+      <w:spacing w:after="0" w:line="240" w:lineRule="auto"/>
+    </w:pPr>
+  </w:style>
+  <w:style w:type="character" w:customStyle="1" w:styleId="HeaderChar">
+    <w:name w:val="Header Char"/>
+    <w:basedOn w:val="DefaultParagraphFont"/>
+    <w:link w:val="Header"/>
+    <w:uiPriority w:val="99"/>
+    <w:semiHidden/>
+    <w:rsid w:val="00FE63A9"/>
+  </w:style>
+  <w:style w:type="paragraph" w:styleId="Footer">
+    <w:name w:val="footer"/>
+    <w:basedOn w:val="Normal"/>
+    <w:link w:val="FooterChar"/>
+    <w:uiPriority w:val="99"/>
+    <w:semiHidden/>
+    <w:unhideWhenUsed/>
+    <w:rsid w:val="00FE63A9"/>
+    <w:pPr>
+      <w:tabs>
+        <w:tab w:val="center" w:pos="4513"/>
+        <w:tab w:val="right" w:pos="9026"/>
+      </w:tabs>
+      <w:spacing w:after="0" w:line="240" w:lineRule="auto"/>
+    </w:pPr>
+  </w:style>
+  <w:style w:type="character" w:customStyle="1" w:styleId="FooterChar">
+    <w:name w:val="Footer Char"/>
+    <w:basedOn w:val="DefaultParagraphFont"/>
+    <w:link w:val="Footer"/>
+    <w:uiPriority w:val="99"/>
+    <w:semiHidden/>
+    <w:rsid w:val="00FE63A9"/>
   </w:style>
 </w:styles>
 </file>

</xml_diff>